<commit_message>
Major update: SEO overhaul, new content, ecosystem enhancements
- Rebuild sitemap from 7,973 to 60 crawlable URLs
- Add robots.txt welcoming all crawlers including AI training bots
- Add canonical tags to key pages (libraries, navigator, ecosystem, blog, ask, about)
- Update publicstudies.org sitemap (2 to 25 URLs) and robots.txt
- Add README.md with ecosystem links for GitHub discoverability
- New gerrymandering book (11 chapters) in domestic politics
- California Jungle Primary blog post
- Upgrade State by State Daily Report with region-specific context
- Ecosystem flower background, navigator centering fix, GA4 analytics
- New blog posts, curricula updates, Hispanic studies expansion
- Election 2026 candidate updates across House, Senate, Governor races

Co-Authored-By: Claude Opus 4.6 <noreply@anthropic.com>
</commit_message>
<xml_diff>
--- a/docs/Curricula Ready Now.docx
+++ b/docs/Curricula Ready Now.docx
@@ -1548,21 +1548,12 @@
           <w:bCs/>
         </w:rPr>
       </w:pPr>
-      <w:proofErr w:type="gramStart"/>
       <w:r>
         <w:rPr>
           <w:b/>
           <w:bCs/>
         </w:rPr>
-        <w:t>Near-Ready</w:t>
-      </w:r>
-      <w:proofErr w:type="gramEnd"/>
-      <w:r>
-        <w:rPr>
-          <w:b/>
-          <w:bCs/>
-        </w:rPr>
-        <w:t xml:space="preserve"> (2-5 new books to fill gaps)</w:t>
+        <w:t>Near-Ready (2-5 new books to fill gaps)</w:t>
       </w:r>
     </w:p>
     <w:tbl>
@@ -2334,15 +2325,7 @@
         <w:t>Media &amp; Information Studies</w:t>
       </w:r>
       <w:r>
-        <w:t xml:space="preserve"> is the clear #1 opportunity — 22 books covering disinformation, propaganda, </w:t>
-      </w:r>
-      <w:proofErr w:type="gramStart"/>
-      <w:r>
-        <w:t>fact-checking</w:t>
-      </w:r>
-      <w:proofErr w:type="gramEnd"/>
-      <w:r>
-        <w:t xml:space="preserve">, media theory, and practical verification skills. It's ready to </w:t>
+        <w:t xml:space="preserve"> is the clear #1 opportunity — 22 books covering disinformation, propaganda, fact-checking, media theory, and practical verification skills. It's ready to </w:t>
       </w:r>
       <w:proofErr w:type="gramStart"/>
       <w:r>
@@ -3235,6 +3218,7 @@
   <w:style w:type="character" w:default="1" w:styleId="DefaultParagraphFont">
     <w:name w:val="Default Paragraph Font"/>
     <w:uiPriority w:val="1"/>
+    <w:semiHidden/>
     <w:unhideWhenUsed/>
   </w:style>
   <w:style w:type="table" w:default="1" w:styleId="TableNormal">

</xml_diff>